<commit_message>
hình ảnh trong xem trước
</commit_message>
<xml_diff>
--- a/src/main/resources/template/xuat/RptPhieuXuatKhoA5_11259.docx
+++ b/src/main/resources/template/xuat/RptPhieuXuatKhoA5_11259.docx
@@ -5,8 +5,8 @@
     <w:tbl>
       <w:tblPr>
         <w:tblStyle w:val="TableGrid"/>
-        <w:tblW w:w="7830" w:type="dxa"/>
-        <w:tblInd w:w="-5" w:type="dxa"/>
+        <w:tblW w:w="8100" w:type="dxa"/>
+        <w:tblInd w:w="-275" w:type="dxa"/>
         <w:tblBorders>
           <w:top w:val="none" w:sz="0" w:space="0" w:color="auto"/>
           <w:left w:val="none" w:sz="0" w:space="0" w:color="auto"/>
@@ -19,29 +19,31 @@
         <w:tblLook w:val="04A0" w:firstRow="1" w:lastRow="0" w:firstColumn="1" w:lastColumn="0" w:noHBand="0" w:noVBand="1"/>
       </w:tblPr>
       <w:tblGrid>
-        <w:gridCol w:w="1260"/>
+        <w:gridCol w:w="1530"/>
         <w:gridCol w:w="3780"/>
         <w:gridCol w:w="2790"/>
       </w:tblGrid>
       <w:tr>
         <w:trPr>
-          <w:trHeight w:val="185"/>
+          <w:trHeight w:val="809"/>
         </w:trPr>
         <w:tc>
           <w:tcPr>
-            <w:tcW w:w="1260" w:type="dxa"/>
-            <w:vMerge w:val="restart"/>
+            <w:tcW w:w="1530" w:type="dxa"/>
           </w:tcPr>
           <w:p>
+            <w:bookmarkStart w:id="0" w:name="imageLogo_11259"/>
             <w:r>
               <w:rPr>
                 <w:noProof/>
               </w:rPr>
               <w:drawing>
-                <wp:inline distT="0" distB="0" distL="0" distR="0" wp14:anchorId="53E73EA0" wp14:editId="5ED20C44">
-                  <wp:extent cx="715010" cy="733425"/>
-                  <wp:effectExtent l="0" t="0" r="8890" b="9525"/>
-                  <wp:docPr id="8" name="Picture 8"/>
+                <wp:inline distT="0" distB="0" distL="0" distR="0" wp14:anchorId="54415BCE" wp14:editId="4FE2F805">
+                  <wp:extent cx="862943" cy="855878"/>
+                  <wp:effectExtent l="0" t="0" r="0" b="1905"/>
+                  <wp:docPr id="2" name="Picture 2">
+                    <a:hlinkClick xmlns:a="http://schemas.openxmlformats.org/drawingml/2006/main" r:id="rId4"/>
+                  </wp:docPr>
                   <wp:cNvGraphicFramePr>
                     <a:graphicFrameLocks xmlns:a="http://schemas.openxmlformats.org/drawingml/2006/main" noChangeAspect="1"/>
                   </wp:cNvGraphicFramePr>
@@ -49,11 +51,13 @@
                     <a:graphicData uri="http://schemas.openxmlformats.org/drawingml/2006/picture">
                       <pic:pic xmlns:pic="http://schemas.openxmlformats.org/drawingml/2006/picture">
                         <pic:nvPicPr>
-                          <pic:cNvPr id="8" name="Picture 8"/>
+                          <pic:cNvPr id="2" name="Picture 2">
+                            <a:hlinkClick r:id="rId4"/>
+                          </pic:cNvPr>
                           <pic:cNvPicPr/>
                         </pic:nvPicPr>
                         <pic:blipFill>
-                          <a:blip r:embed="rId4">
+                          <a:blip r:embed="rId5">
                             <a:extLst>
                               <a:ext uri="{28A0092B-C50C-407E-A947-70E740481C1C}">
                                 <a14:useLocalDpi xmlns:a14="http://schemas.microsoft.com/office/drawing/2010/main" val="0"/>
@@ -67,7 +71,7 @@
                         <pic:spPr>
                           <a:xfrm>
                             <a:off x="0" y="0"/>
-                            <a:ext cx="717270" cy="735743"/>
+                            <a:ext cx="899881" cy="892514"/>
                           </a:xfrm>
                           <a:prstGeom prst="rect">
                             <a:avLst/>
@@ -79,11 +83,13 @@
                 </wp:inline>
               </w:drawing>
             </w:r>
+            <w:bookmarkEnd w:id="0"/>
           </w:p>
         </w:tc>
         <w:tc>
           <w:tcPr>
             <w:tcW w:w="3780" w:type="dxa"/>
+            <w:vAlign w:val="center"/>
           </w:tcPr>
           <w:p>
             <w:pPr>
@@ -100,359 +106,158 @@
                 <w:szCs w:val="24"/>
               </w:rPr>
               <w:t>QUẦY THUỐC HẢI HÀ</w:t>
+            </w:r>
+          </w:p>
+          <w:p>
+            <w:pPr>
+              <w:spacing w:line="222" w:lineRule="exact"/>
+              <w:rPr>
+                <w:sz w:val="20"/>
+              </w:rPr>
+            </w:pPr>
+            <w:proofErr w:type="spellStart"/>
+            <w:r>
+              <w:rPr>
+                <w:sz w:val="20"/>
+              </w:rPr>
+              <w:t>Ngã</w:t>
+            </w:r>
+            <w:proofErr w:type="spellEnd"/>
+            <w:r>
+              <w:rPr>
+                <w:spacing w:val="10"/>
+                <w:sz w:val="20"/>
+              </w:rPr>
+              <w:t xml:space="preserve"> </w:t>
+            </w:r>
+            <w:proofErr w:type="spellStart"/>
+            <w:r>
+              <w:rPr>
+                <w:sz w:val="20"/>
+              </w:rPr>
+              <w:t>Tư</w:t>
+            </w:r>
+            <w:proofErr w:type="spellEnd"/>
+            <w:r>
+              <w:rPr>
+                <w:spacing w:val="10"/>
+                <w:sz w:val="20"/>
+              </w:rPr>
+              <w:t xml:space="preserve"> </w:t>
+            </w:r>
+            <w:r>
+              <w:rPr>
+                <w:sz w:val="20"/>
+              </w:rPr>
+              <w:t>Thanh</w:t>
+            </w:r>
+            <w:r>
+              <w:rPr>
+                <w:spacing w:val="10"/>
+                <w:sz w:val="20"/>
+              </w:rPr>
+              <w:t xml:space="preserve"> </w:t>
+            </w:r>
+            <w:proofErr w:type="spellStart"/>
+            <w:r>
+              <w:rPr>
+                <w:sz w:val="20"/>
+              </w:rPr>
+              <w:t>Hải</w:t>
+            </w:r>
+            <w:proofErr w:type="spellEnd"/>
+            <w:r>
+              <w:rPr>
+                <w:sz w:val="20"/>
+              </w:rPr>
+              <w:t>,</w:t>
+            </w:r>
+            <w:r>
+              <w:rPr>
+                <w:spacing w:val="10"/>
+                <w:sz w:val="20"/>
+              </w:rPr>
+              <w:t xml:space="preserve"> </w:t>
+            </w:r>
+            <w:r>
+              <w:rPr>
+                <w:sz w:val="20"/>
+              </w:rPr>
+              <w:t>Thanh</w:t>
+            </w:r>
+            <w:r>
+              <w:rPr>
+                <w:spacing w:val="10"/>
+                <w:sz w:val="20"/>
+              </w:rPr>
+              <w:t xml:space="preserve"> </w:t>
+            </w:r>
+            <w:proofErr w:type="spellStart"/>
+            <w:r>
+              <w:rPr>
+                <w:sz w:val="20"/>
+              </w:rPr>
+              <w:t>Hà</w:t>
+            </w:r>
+            <w:proofErr w:type="spellEnd"/>
+            <w:r>
+              <w:rPr>
+                <w:sz w:val="20"/>
+              </w:rPr>
+              <w:t>,</w:t>
+            </w:r>
+            <w:r>
+              <w:rPr>
+                <w:spacing w:val="10"/>
+                <w:sz w:val="20"/>
+              </w:rPr>
+              <w:t xml:space="preserve"> </w:t>
+            </w:r>
+            <w:proofErr w:type="spellStart"/>
+            <w:r>
+              <w:rPr>
+                <w:sz w:val="20"/>
+              </w:rPr>
+              <w:t>Hải</w:t>
+            </w:r>
+            <w:proofErr w:type="spellEnd"/>
+            <w:r>
+              <w:rPr>
+                <w:spacing w:val="10"/>
+                <w:sz w:val="20"/>
+              </w:rPr>
+              <w:t xml:space="preserve"> </w:t>
+            </w:r>
+            <w:proofErr w:type="spellStart"/>
+            <w:r>
+              <w:rPr>
+                <w:sz w:val="20"/>
+              </w:rPr>
+              <w:t>Dương</w:t>
+            </w:r>
+            <w:proofErr w:type="spellEnd"/>
+          </w:p>
+          <w:p>
+            <w:pPr>
+              <w:spacing w:line="227" w:lineRule="exact"/>
+              <w:rPr>
+                <w:sz w:val="24"/>
+                <w:szCs w:val="24"/>
+              </w:rPr>
+            </w:pPr>
+            <w:r>
+              <w:rPr>
+                <w:rFonts w:ascii="Arial MT"/>
+                <w:sz w:val="20"/>
+              </w:rPr>
+              <w:t>0966. 887. 338 / 0862. 887. 338</w:t>
             </w:r>
           </w:p>
         </w:tc>
         <w:tc>
           <w:tcPr>
             <w:tcW w:w="2790" w:type="dxa"/>
-          </w:tcPr>
-          <w:p>
-            <w:proofErr w:type="spellStart"/>
-            <w:r>
-              <w:rPr>
-                <w:rFonts w:ascii="Arial" w:hAnsi="Arial"/>
-                <w:i/>
-                <w:sz w:val="20"/>
-              </w:rPr>
-              <w:t>Ngày</w:t>
-            </w:r>
-            <w:proofErr w:type="spellEnd"/>
-            <w:r>
-              <w:rPr>
-                <w:rFonts w:ascii="Arial" w:hAnsi="Arial"/>
-                <w:i/>
-                <w:sz w:val="20"/>
-              </w:rPr>
-              <w:t xml:space="preserve"> </w:t>
-            </w:r>
-            <w:r>
-              <w:rPr>
-                <w:rFonts w:ascii="Arial" w:hAnsi="Arial"/>
-                <w:i/>
-                <w:sz w:val="20"/>
-              </w:rPr>
-              <w:fldChar w:fldCharType="begin"/>
-            </w:r>
-            <w:r>
-              <w:rPr>
-                <w:rFonts w:ascii="Arial" w:hAnsi="Arial"/>
-                <w:i/>
-                <w:sz w:val="20"/>
-              </w:rPr>
-              <w:instrText xml:space="preserve"> MERGEFIELD  #if($data.ngayXuat)$dateTool.format('dd',$dateTool.toDate('yyyy-MM-dd',$!data.ngayXuat))#end  \* MERGEFORMAT </w:instrText>
-            </w:r>
-            <w:r>
-              <w:rPr>
-                <w:rFonts w:ascii="Arial" w:hAnsi="Arial"/>
-                <w:i/>
-                <w:sz w:val="20"/>
-              </w:rPr>
-              <w:fldChar w:fldCharType="separate"/>
-            </w:r>
-            <w:r>
-              <w:rPr>
-                <w:rFonts w:ascii="Arial" w:hAnsi="Arial"/>
-                <w:i/>
-                <w:noProof/>
-                <w:sz w:val="20"/>
-              </w:rPr>
-              <w:t>«#if($data.ngayXuat)$dateTool.format('dd'»</w:t>
-            </w:r>
-            <w:r>
-              <w:rPr>
-                <w:rFonts w:ascii="Arial" w:hAnsi="Arial"/>
-                <w:i/>
-                <w:sz w:val="20"/>
-              </w:rPr>
-              <w:fldChar w:fldCharType="end"/>
-            </w:r>
-            <w:r>
-              <w:rPr>
-                <w:rFonts w:ascii="Arial" w:hAnsi="Arial"/>
-                <w:i/>
-                <w:sz w:val="20"/>
-              </w:rPr>
-              <w:t xml:space="preserve"> </w:t>
-            </w:r>
-            <w:proofErr w:type="spellStart"/>
-            <w:r>
-              <w:rPr>
-                <w:rFonts w:ascii="Arial" w:hAnsi="Arial"/>
-                <w:i/>
-                <w:sz w:val="20"/>
-              </w:rPr>
-              <w:t>tháng</w:t>
-            </w:r>
-            <w:proofErr w:type="spellEnd"/>
-            <w:r>
-              <w:rPr>
-                <w:rFonts w:ascii="Arial" w:hAnsi="Arial"/>
-                <w:i/>
-                <w:sz w:val="20"/>
-              </w:rPr>
-              <w:t xml:space="preserve"> </w:t>
-            </w:r>
-            <w:r>
-              <w:rPr>
-                <w:rFonts w:ascii="Arial" w:hAnsi="Arial"/>
-                <w:i/>
-                <w:sz w:val="20"/>
-              </w:rPr>
-              <w:fldChar w:fldCharType="begin"/>
-            </w:r>
-            <w:r>
-              <w:rPr>
-                <w:rFonts w:ascii="Arial" w:hAnsi="Arial"/>
-                <w:i/>
-                <w:sz w:val="20"/>
-              </w:rPr>
-              <w:instrText xml:space="preserve"> MERGEFIELD  #if($data.ngayXuat)$dateTool.format('MM',$dateTool.toDate('yyyy-MM-dd',$!data.ngayXuat))#end  \* MERGEFORMAT </w:instrText>
-            </w:r>
-            <w:r>
-              <w:rPr>
-                <w:rFonts w:ascii="Arial" w:hAnsi="Arial"/>
-                <w:i/>
-                <w:sz w:val="20"/>
-              </w:rPr>
-              <w:fldChar w:fldCharType="separate"/>
-            </w:r>
-            <w:r>
-              <w:rPr>
-                <w:rFonts w:ascii="Arial" w:hAnsi="Arial"/>
-                <w:i/>
-                <w:noProof/>
-                <w:sz w:val="20"/>
-              </w:rPr>
-              <w:t>«#if($data.ngayXuat)$dateTool.format('MM'»</w:t>
-            </w:r>
-            <w:r>
-              <w:rPr>
-                <w:rFonts w:ascii="Arial" w:hAnsi="Arial"/>
-                <w:i/>
-                <w:sz w:val="20"/>
-              </w:rPr>
-              <w:fldChar w:fldCharType="end"/>
-            </w:r>
-            <w:r>
-              <w:rPr>
-                <w:rFonts w:ascii="Arial" w:hAnsi="Arial"/>
-                <w:i/>
-                <w:sz w:val="20"/>
-              </w:rPr>
-              <w:t xml:space="preserve"> </w:t>
-            </w:r>
-            <w:proofErr w:type="spellStart"/>
-            <w:r>
-              <w:rPr>
-                <w:rFonts w:ascii="Arial" w:hAnsi="Arial"/>
-                <w:i/>
-                <w:sz w:val="20"/>
-              </w:rPr>
-              <w:t>năm</w:t>
-            </w:r>
-            <w:proofErr w:type="spellEnd"/>
-            <w:r>
-              <w:rPr>
-                <w:rFonts w:ascii="Arial" w:hAnsi="Arial"/>
-                <w:i/>
-                <w:sz w:val="20"/>
-              </w:rPr>
-              <w:t xml:space="preserve"> </w:t>
-            </w:r>
-            <w:r>
-              <w:rPr>
-                <w:rFonts w:ascii="Arial" w:hAnsi="Arial"/>
-                <w:i/>
-                <w:sz w:val="20"/>
-              </w:rPr>
-              <w:fldChar w:fldCharType="begin"/>
-            </w:r>
-            <w:r>
-              <w:rPr>
-                <w:rFonts w:ascii="Arial" w:hAnsi="Arial"/>
-                <w:i/>
-                <w:sz w:val="20"/>
-              </w:rPr>
-              <w:instrText xml:space="preserve"> MERGEFIELD  #if($data.ngayXuat)$dateTool.format('yyyy',$dateTool.toDate('yyyy-MM-dd',$!data.ngayXuat))#end  \* MERGEFORMAT </w:instrText>
-            </w:r>
-            <w:r>
-              <w:rPr>
-                <w:rFonts w:ascii="Arial" w:hAnsi="Arial"/>
-                <w:i/>
-                <w:sz w:val="20"/>
-              </w:rPr>
-              <w:fldChar w:fldCharType="separate"/>
-            </w:r>
-            <w:r>
-              <w:rPr>
-                <w:rFonts w:ascii="Arial" w:hAnsi="Arial"/>
-                <w:i/>
-                <w:noProof/>
-                <w:sz w:val="20"/>
-              </w:rPr>
-              <w:t>«#if($data.ngayXuat)$dateTool.format('yyy»</w:t>
-            </w:r>
-            <w:r>
-              <w:rPr>
-                <w:rFonts w:ascii="Arial" w:hAnsi="Arial"/>
-                <w:i/>
-                <w:sz w:val="20"/>
-              </w:rPr>
-              <w:fldChar w:fldCharType="end"/>
-            </w:r>
-          </w:p>
-        </w:tc>
-      </w:tr>
-      <w:tr>
-        <w:trPr>
-          <w:trHeight w:val="185"/>
-        </w:trPr>
-        <w:tc>
-          <w:tcPr>
-            <w:tcW w:w="1260" w:type="dxa"/>
-            <w:vMerge/>
-          </w:tcPr>
-          <w:p/>
-        </w:tc>
-        <w:tc>
-          <w:tcPr>
-            <w:tcW w:w="3780" w:type="dxa"/>
-          </w:tcPr>
-          <w:p>
-            <w:pPr>
-              <w:spacing w:line="222" w:lineRule="exact"/>
-              <w:rPr>
-                <w:sz w:val="20"/>
-              </w:rPr>
-            </w:pPr>
-            <w:proofErr w:type="spellStart"/>
-            <w:r>
-              <w:rPr>
-                <w:sz w:val="20"/>
-              </w:rPr>
-              <w:t>Ngã</w:t>
-            </w:r>
-            <w:proofErr w:type="spellEnd"/>
-            <w:r>
-              <w:rPr>
-                <w:spacing w:val="10"/>
-                <w:sz w:val="20"/>
-              </w:rPr>
-              <w:t xml:space="preserve"> </w:t>
-            </w:r>
-            <w:proofErr w:type="spellStart"/>
-            <w:r>
-              <w:rPr>
-                <w:sz w:val="20"/>
-              </w:rPr>
-              <w:t>Tư</w:t>
-            </w:r>
-            <w:proofErr w:type="spellEnd"/>
-            <w:r>
-              <w:rPr>
-                <w:spacing w:val="10"/>
-                <w:sz w:val="20"/>
-              </w:rPr>
-              <w:t xml:space="preserve"> </w:t>
-            </w:r>
-            <w:r>
-              <w:rPr>
-                <w:sz w:val="20"/>
-              </w:rPr>
-              <w:t>Thanh</w:t>
-            </w:r>
-            <w:r>
-              <w:rPr>
-                <w:spacing w:val="10"/>
-                <w:sz w:val="20"/>
-              </w:rPr>
-              <w:t xml:space="preserve"> </w:t>
-            </w:r>
-            <w:proofErr w:type="spellStart"/>
-            <w:r>
-              <w:rPr>
-                <w:sz w:val="20"/>
-              </w:rPr>
-              <w:t>Hải</w:t>
-            </w:r>
-            <w:proofErr w:type="spellEnd"/>
-            <w:r>
-              <w:rPr>
-                <w:sz w:val="20"/>
-              </w:rPr>
-              <w:t>,</w:t>
-            </w:r>
-            <w:r>
-              <w:rPr>
-                <w:spacing w:val="10"/>
-                <w:sz w:val="20"/>
-              </w:rPr>
-              <w:t xml:space="preserve"> </w:t>
-            </w:r>
-            <w:r>
-              <w:rPr>
-                <w:sz w:val="20"/>
-              </w:rPr>
-              <w:t>Thanh</w:t>
-            </w:r>
-            <w:r>
-              <w:rPr>
-                <w:spacing w:val="10"/>
-                <w:sz w:val="20"/>
-              </w:rPr>
-              <w:t xml:space="preserve"> </w:t>
-            </w:r>
-            <w:proofErr w:type="spellStart"/>
-            <w:r>
-              <w:rPr>
-                <w:sz w:val="20"/>
-              </w:rPr>
-              <w:t>Hà</w:t>
-            </w:r>
-            <w:proofErr w:type="spellEnd"/>
-            <w:r>
-              <w:rPr>
-                <w:sz w:val="20"/>
-              </w:rPr>
-              <w:t>,</w:t>
-            </w:r>
-            <w:r>
-              <w:rPr>
-                <w:spacing w:val="10"/>
-                <w:sz w:val="20"/>
-              </w:rPr>
-              <w:t xml:space="preserve"> </w:t>
-            </w:r>
-            <w:proofErr w:type="spellStart"/>
-            <w:r>
-              <w:rPr>
-                <w:sz w:val="20"/>
-              </w:rPr>
-              <w:t>Hải</w:t>
-            </w:r>
-            <w:proofErr w:type="spellEnd"/>
-            <w:r>
-              <w:rPr>
-                <w:spacing w:val="10"/>
-                <w:sz w:val="20"/>
-              </w:rPr>
-              <w:t xml:space="preserve"> </w:t>
-            </w:r>
-            <w:proofErr w:type="spellStart"/>
-            <w:r>
-              <w:rPr>
-                <w:sz w:val="20"/>
-              </w:rPr>
-              <w:t>Dương</w:t>
-            </w:r>
-            <w:proofErr w:type="spellEnd"/>
-          </w:p>
-          <w:p/>
-        </w:tc>
-        <w:tc>
-          <w:tcPr>
-            <w:tcW w:w="2790" w:type="dxa"/>
+            <w:vAlign w:val="center"/>
           </w:tcPr>
           <w:p>
             <w:pPr>
@@ -465,7 +270,7 @@
                 <w:i/>
                 <w:sz w:val="20"/>
               </w:rPr>
-              <w:t>Số</w:t>
+              <w:t>Ngày</w:t>
             </w:r>
             <w:proofErr w:type="spellEnd"/>
             <w:r>
@@ -474,48 +279,207 @@
                 <w:i/>
                 <w:sz w:val="20"/>
               </w:rPr>
-              <w:t>: ....</w:t>
+              <w:t xml:space="preserve"> </w:t>
+            </w:r>
+            <w:r>
+              <w:rPr>
+                <w:rFonts w:ascii="Arial" w:hAnsi="Arial"/>
+                <w:i/>
+                <w:sz w:val="20"/>
+              </w:rPr>
+              <w:fldChar w:fldCharType="begin"/>
+            </w:r>
+            <w:r>
+              <w:rPr>
+                <w:rFonts w:ascii="Arial" w:hAnsi="Arial"/>
+                <w:i/>
+                <w:sz w:val="20"/>
+              </w:rPr>
+              <w:instrText xml:space="preserve"> MERGEFIELD  #if($data.ngayXuat)$dateTool.format('dd',$dateTool.toDate('yyyy-MM-dd',$!data.ngayXuat))#end  \* MERGEFORMAT </w:instrText>
+            </w:r>
+            <w:r>
+              <w:rPr>
+                <w:rFonts w:ascii="Arial" w:hAnsi="Arial"/>
+                <w:i/>
+                <w:sz w:val="20"/>
+              </w:rPr>
+              <w:fldChar w:fldCharType="separate"/>
+            </w:r>
+            <w:r>
+              <w:rPr>
+                <w:rFonts w:ascii="Arial" w:hAnsi="Arial"/>
+                <w:i/>
+                <w:noProof/>
+                <w:sz w:val="20"/>
+              </w:rPr>
+              <w:t>«#if($data.ngayXuat)$dateTool.format('dd'»</w:t>
+            </w:r>
+            <w:r>
+              <w:rPr>
+                <w:rFonts w:ascii="Arial" w:hAnsi="Arial"/>
+                <w:i/>
+                <w:sz w:val="20"/>
+              </w:rPr>
+              <w:fldChar w:fldCharType="end"/>
+            </w:r>
+            <w:r>
+              <w:rPr>
+                <w:rFonts w:ascii="Arial" w:hAnsi="Arial"/>
+                <w:i/>
+                <w:sz w:val="20"/>
+              </w:rPr>
+              <w:t xml:space="preserve"> </w:t>
+            </w:r>
+            <w:proofErr w:type="spellStart"/>
+            <w:r>
+              <w:rPr>
+                <w:rFonts w:ascii="Arial" w:hAnsi="Arial"/>
+                <w:i/>
+                <w:sz w:val="20"/>
+              </w:rPr>
+              <w:t>tháng</w:t>
+            </w:r>
+            <w:proofErr w:type="spellEnd"/>
+            <w:r>
+              <w:rPr>
+                <w:rFonts w:ascii="Arial" w:hAnsi="Arial"/>
+                <w:i/>
+                <w:sz w:val="20"/>
+              </w:rPr>
+              <w:t xml:space="preserve"> </w:t>
+            </w:r>
+            <w:r>
+              <w:rPr>
+                <w:rFonts w:ascii="Arial" w:hAnsi="Arial"/>
+                <w:i/>
+                <w:sz w:val="20"/>
+              </w:rPr>
+              <w:fldChar w:fldCharType="begin"/>
+            </w:r>
+            <w:r>
+              <w:rPr>
+                <w:rFonts w:ascii="Arial" w:hAnsi="Arial"/>
+                <w:i/>
+                <w:sz w:val="20"/>
+              </w:rPr>
+              <w:instrText xml:space="preserve"> MERGEFIELD  #if($data.ngayXuat)$dateTool.format('MM',$dateTool.toDate('yyyy-MM-dd',$!data.ngayXuat))#end  \* MERGEFORMAT </w:instrText>
+            </w:r>
+            <w:r>
+              <w:rPr>
+                <w:rFonts w:ascii="Arial" w:hAnsi="Arial"/>
+                <w:i/>
+                <w:sz w:val="20"/>
+              </w:rPr>
+              <w:fldChar w:fldCharType="separate"/>
+            </w:r>
+            <w:r>
+              <w:rPr>
+                <w:rFonts w:ascii="Arial" w:hAnsi="Arial"/>
+                <w:i/>
+                <w:noProof/>
+                <w:sz w:val="20"/>
+              </w:rPr>
+              <w:t>«#if($data.ngayXuat)$dateTool.format('MM'»</w:t>
+            </w:r>
+            <w:r>
+              <w:rPr>
+                <w:rFonts w:ascii="Arial" w:hAnsi="Arial"/>
+                <w:i/>
+                <w:sz w:val="20"/>
+              </w:rPr>
+              <w:fldChar w:fldCharType="end"/>
+            </w:r>
+            <w:r>
+              <w:rPr>
+                <w:rFonts w:ascii="Arial" w:hAnsi="Arial"/>
+                <w:i/>
+                <w:sz w:val="20"/>
+              </w:rPr>
+              <w:t xml:space="preserve"> </w:t>
+            </w:r>
+            <w:proofErr w:type="spellStart"/>
+            <w:r>
+              <w:rPr>
+                <w:rFonts w:ascii="Arial" w:hAnsi="Arial"/>
+                <w:i/>
+                <w:sz w:val="20"/>
+              </w:rPr>
+              <w:t>năm</w:t>
+            </w:r>
+            <w:proofErr w:type="spellEnd"/>
+            <w:r>
+              <w:rPr>
+                <w:rFonts w:ascii="Arial" w:hAnsi="Arial"/>
+                <w:i/>
+                <w:sz w:val="20"/>
+              </w:rPr>
+              <w:t xml:space="preserve"> </w:t>
+            </w:r>
+            <w:r>
+              <w:rPr>
+                <w:rFonts w:ascii="Arial" w:hAnsi="Arial"/>
+                <w:i/>
+                <w:sz w:val="20"/>
+              </w:rPr>
+              <w:fldChar w:fldCharType="begin"/>
+            </w:r>
+            <w:r>
+              <w:rPr>
+                <w:rFonts w:ascii="Arial" w:hAnsi="Arial"/>
+                <w:i/>
+                <w:sz w:val="20"/>
+              </w:rPr>
+              <w:instrText xml:space="preserve"> MERGEFIELD  #if($data.ngayXuat)$dateTool.format('yyyy',$dateTool.toDate('yyyy-MM-dd',$!data.ngayXuat))#end  \* MERGEFORMAT </w:instrText>
+            </w:r>
+            <w:r>
+              <w:rPr>
+                <w:rFonts w:ascii="Arial" w:hAnsi="Arial"/>
+                <w:i/>
+                <w:sz w:val="20"/>
+              </w:rPr>
+              <w:fldChar w:fldCharType="separate"/>
+            </w:r>
+            <w:r>
+              <w:rPr>
+                <w:rFonts w:ascii="Arial" w:hAnsi="Arial"/>
+                <w:i/>
+                <w:noProof/>
+                <w:sz w:val="20"/>
+              </w:rPr>
+              <w:t>«#if($data.ngayXuat)$dateTool.format('yyy»</w:t>
+            </w:r>
+            <w:r>
+              <w:rPr>
+                <w:rFonts w:ascii="Arial" w:hAnsi="Arial"/>
+                <w:i/>
+                <w:sz w:val="20"/>
+              </w:rPr>
+              <w:fldChar w:fldCharType="end"/>
             </w:r>
           </w:p>
-        </w:tc>
-      </w:tr>
-      <w:tr>
-        <w:trPr>
-          <w:trHeight w:val="185"/>
-        </w:trPr>
-        <w:tc>
-          <w:tcPr>
-            <w:tcW w:w="1260" w:type="dxa"/>
-            <w:vMerge/>
-          </w:tcPr>
-          <w:p/>
-        </w:tc>
-        <w:tc>
-          <w:tcPr>
-            <w:tcW w:w="3780" w:type="dxa"/>
-          </w:tcPr>
           <w:p>
             <w:pPr>
-              <w:spacing w:line="227" w:lineRule="exact"/>
-              <w:rPr>
-                <w:rFonts w:ascii="Arial MT"/>
-                <w:sz w:val="20"/>
-              </w:rPr>
+              <w:jc w:val="center"/>
             </w:pPr>
-            <w:r>
-              <w:rPr>
-                <w:rFonts w:ascii="Arial MT"/>
-                <w:sz w:val="20"/>
-              </w:rPr>
-              <w:t>0966. 887. 338 / 0862. 887. 338</w:t>
+            <w:proofErr w:type="spellStart"/>
+            <w:r>
+              <w:rPr>
+                <w:rFonts w:ascii="Arial" w:hAnsi="Arial"/>
+                <w:i/>
+                <w:sz w:val="20"/>
+              </w:rPr>
+              <w:t>Số</w:t>
+            </w:r>
+            <w:proofErr w:type="spellEnd"/>
+            <w:r>
+              <w:rPr>
+                <w:rFonts w:ascii="Arial" w:hAnsi="Arial"/>
+                <w:i/>
+                <w:sz w:val="20"/>
+              </w:rPr>
+              <w:t>: ....</w:t>
             </w:r>
           </w:p>
-        </w:tc>
-        <w:tc>
-          <w:tcPr>
-            <w:tcW w:w="2790" w:type="dxa"/>
-          </w:tcPr>
-          <w:p/>
         </w:tc>
       </w:tr>
     </w:tbl>
@@ -2542,15 +2506,18 @@
             <w:pPr>
               <w:jc w:val="center"/>
             </w:pPr>
+            <w:bookmarkStart w:id="1" w:name="imageChuKy_11259"/>
             <w:r>
               <w:rPr>
                 <w:noProof/>
               </w:rPr>
               <w:drawing>
-                <wp:inline distT="0" distB="0" distL="0" distR="0" wp14:anchorId="65A3BAD6" wp14:editId="095EB993">
-                  <wp:extent cx="904875" cy="577640"/>
-                  <wp:effectExtent l="0" t="0" r="0" b="0"/>
-                  <wp:docPr id="5" name="Picture 5"/>
+                <wp:inline distT="0" distB="0" distL="0" distR="0" wp14:anchorId="3CD764E8" wp14:editId="46E030FF">
+                  <wp:extent cx="959146" cy="507365"/>
+                  <wp:effectExtent l="0" t="0" r="0" b="6985"/>
+                  <wp:docPr id="1" name="Picture 1">
+                    <a:hlinkClick xmlns:a="http://schemas.openxmlformats.org/drawingml/2006/main" r:id="rId6"/>
+                  </wp:docPr>
                   <wp:cNvGraphicFramePr>
                     <a:graphicFrameLocks xmlns:a="http://schemas.openxmlformats.org/drawingml/2006/main" noChangeAspect="1"/>
                   </wp:cNvGraphicFramePr>
@@ -2558,7 +2525,9 @@
                     <a:graphicData uri="http://schemas.openxmlformats.org/drawingml/2006/picture">
                       <pic:pic xmlns:pic="http://schemas.openxmlformats.org/drawingml/2006/picture">
                         <pic:nvPicPr>
-                          <pic:cNvPr id="5" name="Picture 5"/>
+                          <pic:cNvPr id="1" name="Picture 1">
+                            <a:hlinkClick r:id="rId6"/>
+                          </pic:cNvPr>
                           <pic:cNvPicPr/>
                         </pic:nvPicPr>
                         <pic:blipFill>
@@ -2576,7 +2545,7 @@
                         <pic:spPr>
                           <a:xfrm>
                             <a:off x="0" y="0"/>
-                            <a:ext cx="908965" cy="580251"/>
+                            <a:ext cx="974692" cy="515588"/>
                           </a:xfrm>
                           <a:prstGeom prst="rect">
                             <a:avLst/>
@@ -2588,6 +2557,7 @@
                 </wp:inline>
               </w:drawing>
             </w:r>
+            <w:bookmarkEnd w:id="1"/>
           </w:p>
         </w:tc>
       </w:tr>
@@ -4097,6 +4067,7 @@
                 <w:sz w:val="20"/>
                 <w:szCs w:val="20"/>
               </w:rPr>
+              <w:lastRenderedPageBreak/>
               <w:t>Hiếm</w:t>
             </w:r>
             <w:proofErr w:type="spellEnd"/>
@@ -4486,7 +4457,7 @@
     <w:p/>
     <w:sectPr>
       <w:pgSz w:w="8391" w:h="11906" w:code="11"/>
-      <w:pgMar w:top="144" w:right="302" w:bottom="274" w:left="288" w:header="720" w:footer="720" w:gutter="0"/>
+      <w:pgMar w:top="0" w:right="302" w:bottom="274" w:left="288" w:header="720" w:footer="720" w:gutter="0"/>
       <w:cols w:space="720"/>
       <w:docGrid w:linePitch="360"/>
     </w:sectPr>

</xml_diff>